<commit_message>
nyimpen tugas css dan html
</commit_message>
<xml_diff>
--- a/Tugas Bikin CV/CV ARIF RAMADHAN ATS ENGLISH.docx
+++ b/Tugas Bikin CV/CV ARIF RAMADHAN ATS ENGLISH.docx
@@ -73,25 +73,7 @@
           <w:sz w:val="18"/>
           <w:szCs w:val="18"/>
         </w:rPr>
-        <w:t xml:space="preserve"> | </w:t>
-      </w:r>
-      <w:proofErr w:type="spellStart"/>
-      <w:r>
-        <w:rPr>
-          <w:rFonts w:ascii="Arial MT" w:hAnsi="Arial MT"/>
-          <w:sz w:val="18"/>
-          <w:szCs w:val="18"/>
-        </w:rPr>
-        <w:t>Cipayung</w:t>
-      </w:r>
-      <w:proofErr w:type="spellEnd"/>
-      <w:r>
-        <w:rPr>
-          <w:rFonts w:ascii="Arial MT" w:hAnsi="Arial MT"/>
-          <w:sz w:val="18"/>
-          <w:szCs w:val="18"/>
-        </w:rPr>
-        <w:t>, Jakarta, Indonesia</w:t>
+        <w:t xml:space="preserve"> | Cipayung, Jakarta, Indonesia</w:t>
       </w:r>
     </w:p>
     <w:p>
@@ -229,7 +211,39 @@
           <w:sz w:val="18"/>
           <w:szCs w:val="18"/>
         </w:rPr>
-        <w:t>of computer and technology. to push limits and try to develop</w:t>
+        <w:t xml:space="preserve">of computer and technology. </w:t>
+      </w:r>
+      <w:r>
+        <w:rPr>
+          <w:rFonts w:ascii="Arial MT" w:hAnsi="Arial MT"/>
+          <w:sz w:val="18"/>
+          <w:szCs w:val="18"/>
+        </w:rPr>
+        <w:t>P</w:t>
+      </w:r>
+      <w:r>
+        <w:rPr>
+          <w:rFonts w:ascii="Arial MT" w:hAnsi="Arial MT"/>
+          <w:sz w:val="18"/>
+          <w:szCs w:val="18"/>
+        </w:rPr>
+        <w:t>ush</w:t>
+      </w:r>
+      <w:r>
+        <w:rPr>
+          <w:rFonts w:ascii="Arial MT" w:hAnsi="Arial MT"/>
+          <w:sz w:val="18"/>
+          <w:szCs w:val="18"/>
+        </w:rPr>
+        <w:t xml:space="preserve"> the</w:t>
+      </w:r>
+      <w:r>
+        <w:rPr>
+          <w:rFonts w:ascii="Arial MT" w:hAnsi="Arial MT"/>
+          <w:sz w:val="18"/>
+          <w:szCs w:val="18"/>
+        </w:rPr>
+        <w:t xml:space="preserve"> limits and try to develop</w:t>
       </w:r>
       <w:r>
         <w:rPr>
@@ -517,25 +531,7 @@
           <w:sz w:val="18"/>
           <w:szCs w:val="18"/>
         </w:rPr>
-        <w:t xml:space="preserve">PT </w:t>
-      </w:r>
-      <w:proofErr w:type="spellStart"/>
-      <w:r>
-        <w:rPr>
-          <w:rFonts w:ascii="Arial MT" w:hAnsi="Arial MT"/>
-          <w:sz w:val="18"/>
-          <w:szCs w:val="18"/>
-        </w:rPr>
-        <w:t>Ditiansar</w:t>
-      </w:r>
-      <w:proofErr w:type="spellEnd"/>
-      <w:r>
-        <w:rPr>
-          <w:rFonts w:ascii="Arial MT" w:hAnsi="Arial MT"/>
-          <w:sz w:val="18"/>
-          <w:szCs w:val="18"/>
-        </w:rPr>
-        <w:t xml:space="preserve"> Sarana Abadi </w:t>
+        <w:t xml:space="preserve">PT Ditiansar Sarana Abadi </w:t>
       </w:r>
       <w:r>
         <w:rPr>
@@ -782,23 +778,13 @@
           <w:szCs w:val="18"/>
         </w:rPr>
       </w:pPr>
-      <w:proofErr w:type="spellStart"/>
-      <w:r>
-        <w:rPr>
-          <w:rFonts w:ascii="Arial MT" w:hAnsi="Arial MT"/>
-          <w:sz w:val="18"/>
-          <w:szCs w:val="18"/>
-        </w:rPr>
-        <w:t>Mucic</w:t>
-      </w:r>
-      <w:proofErr w:type="spellEnd"/>
-      <w:r>
-        <w:rPr>
-          <w:rFonts w:ascii="Arial MT" w:hAnsi="Arial MT"/>
-          <w:sz w:val="18"/>
-          <w:szCs w:val="18"/>
-        </w:rPr>
-        <w:t xml:space="preserve"> Lab</w:t>
+      <w:r>
+        <w:rPr>
+          <w:rFonts w:ascii="Arial MT" w:hAnsi="Arial MT"/>
+          <w:sz w:val="18"/>
+          <w:szCs w:val="18"/>
+        </w:rPr>
+        <w:t>Mucic Lab</w:t>
       </w:r>
       <w:r>
         <w:rPr>
@@ -867,25 +853,14 @@
         <w:tab/>
         <w:t xml:space="preserve">                            </w:t>
       </w:r>
-      <w:proofErr w:type="spellStart"/>
-      <w:r>
-        <w:rPr>
-          <w:rFonts w:ascii="Arial MT" w:hAnsi="Arial MT"/>
-          <w:color w:val="666666"/>
-          <w:sz w:val="18"/>
-          <w:szCs w:val="18"/>
-        </w:rPr>
-        <w:t>Maret</w:t>
-      </w:r>
-      <w:proofErr w:type="spellEnd"/>
-      <w:r>
-        <w:rPr>
-          <w:rFonts w:ascii="Arial MT" w:hAnsi="Arial MT"/>
-          <w:color w:val="666666"/>
-          <w:sz w:val="18"/>
-          <w:szCs w:val="18"/>
-        </w:rPr>
-        <w:t xml:space="preserve"> </w:t>
+      <w:r>
+        <w:rPr>
+          <w:rFonts w:ascii="Arial MT" w:hAnsi="Arial MT"/>
+          <w:color w:val="666666"/>
+          <w:sz w:val="18"/>
+          <w:szCs w:val="18"/>
+        </w:rPr>
+        <w:t xml:space="preserve">Maret </w:t>
       </w:r>
       <w:r>
         <w:rPr>
@@ -1110,43 +1085,7 @@
           <w:sz w:val="18"/>
           <w:szCs w:val="18"/>
         </w:rPr>
-        <w:t xml:space="preserve">BPM (Badan </w:t>
-      </w:r>
-      <w:proofErr w:type="spellStart"/>
-      <w:r>
-        <w:rPr>
-          <w:rFonts w:ascii="Arial MT" w:hAnsi="Arial MT"/>
-          <w:sz w:val="18"/>
-          <w:szCs w:val="18"/>
-        </w:rPr>
-        <w:t>Perwakilan</w:t>
-      </w:r>
-      <w:proofErr w:type="spellEnd"/>
-      <w:r>
-        <w:rPr>
-          <w:rFonts w:ascii="Arial MT" w:hAnsi="Arial MT"/>
-          <w:sz w:val="18"/>
-          <w:szCs w:val="18"/>
-        </w:rPr>
-        <w:t xml:space="preserve"> </w:t>
-      </w:r>
-      <w:proofErr w:type="spellStart"/>
-      <w:r>
-        <w:rPr>
-          <w:rFonts w:ascii="Arial MT" w:hAnsi="Arial MT"/>
-          <w:sz w:val="18"/>
-          <w:szCs w:val="18"/>
-        </w:rPr>
-        <w:t>Mahasiswa</w:t>
-      </w:r>
-      <w:proofErr w:type="spellEnd"/>
-      <w:r>
-        <w:rPr>
-          <w:rFonts w:ascii="Arial MT" w:hAnsi="Arial MT"/>
-          <w:sz w:val="18"/>
-          <w:szCs w:val="18"/>
-        </w:rPr>
-        <w:t xml:space="preserve">) </w:t>
+        <w:t xml:space="preserve">BPM (Badan Perwakilan Mahasiswa) </w:t>
       </w:r>
       <w:r>
         <w:rPr>
@@ -1356,6 +1295,409 @@
           <w:szCs w:val="18"/>
         </w:rPr>
         <w:pict w14:anchorId="113D66C0">
+          <v:rect id="_x0000_i1028" style="width:0;height:1.5pt" o:hralign="center" o:hrstd="t" o:hr="t" fillcolor="#a0a0a0" stroked="f"/>
+        </w:pict>
+      </w:r>
+    </w:p>
+    <w:p>
+      <w:pPr>
+        <w:pStyle w:val="Default"/>
+        <w:rPr>
+          <w:rFonts w:ascii="Arial MT" w:hAnsi="Arial MT"/>
+          <w:color w:val="666666"/>
+          <w:sz w:val="18"/>
+          <w:szCs w:val="18"/>
+        </w:rPr>
+      </w:pPr>
+      <w:r>
+        <w:rPr>
+          <w:rFonts w:ascii="Arial MT" w:hAnsi="Arial MT"/>
+          <w:sz w:val="18"/>
+          <w:szCs w:val="18"/>
+        </w:rPr>
+        <w:t>State University of Jakarta</w:t>
+      </w:r>
+      <w:r>
+        <w:rPr>
+          <w:rFonts w:ascii="Arial MT" w:hAnsi="Arial MT"/>
+          <w:sz w:val="18"/>
+          <w:szCs w:val="18"/>
+        </w:rPr>
+        <w:t xml:space="preserve"> </w:t>
+      </w:r>
+      <w:r>
+        <w:rPr>
+          <w:rFonts w:ascii="Arial MT" w:hAnsi="Arial MT"/>
+          <w:sz w:val="18"/>
+          <w:szCs w:val="18"/>
+        </w:rPr>
+        <w:tab/>
+      </w:r>
+      <w:r>
+        <w:rPr>
+          <w:rFonts w:ascii="Arial MT" w:hAnsi="Arial MT"/>
+          <w:color w:val="666666"/>
+          <w:sz w:val="18"/>
+          <w:szCs w:val="18"/>
+        </w:rPr>
+        <w:t>–</w:t>
+      </w:r>
+      <w:r>
+        <w:rPr>
+          <w:rFonts w:ascii="Arial MT" w:hAnsi="Arial MT"/>
+          <w:color w:val="666666"/>
+          <w:sz w:val="18"/>
+          <w:szCs w:val="18"/>
+        </w:rPr>
+        <w:t xml:space="preserve"> Jakarta</w:t>
+      </w:r>
+      <w:r>
+        <w:rPr>
+          <w:rFonts w:ascii="Arial MT" w:hAnsi="Arial MT"/>
+          <w:color w:val="666666"/>
+          <w:sz w:val="18"/>
+          <w:szCs w:val="18"/>
+        </w:rPr>
+        <w:t>, Indonesia</w:t>
+      </w:r>
+      <w:r>
+        <w:rPr>
+          <w:rFonts w:ascii="Arial MT" w:hAnsi="Arial MT"/>
+          <w:sz w:val="18"/>
+          <w:szCs w:val="18"/>
+        </w:rPr>
+        <w:tab/>
+        <w:t xml:space="preserve">     </w:t>
+      </w:r>
+      <w:r>
+        <w:rPr>
+          <w:rFonts w:ascii="Arial MT" w:hAnsi="Arial MT"/>
+          <w:sz w:val="18"/>
+          <w:szCs w:val="18"/>
+        </w:rPr>
+        <w:tab/>
+      </w:r>
+      <w:r>
+        <w:rPr>
+          <w:rFonts w:ascii="Arial MT" w:hAnsi="Arial MT"/>
+          <w:sz w:val="18"/>
+          <w:szCs w:val="18"/>
+        </w:rPr>
+        <w:tab/>
+      </w:r>
+      <w:r>
+        <w:rPr>
+          <w:rFonts w:ascii="Arial MT" w:hAnsi="Arial MT"/>
+          <w:sz w:val="18"/>
+          <w:szCs w:val="18"/>
+        </w:rPr>
+        <w:tab/>
+        <w:t xml:space="preserve">           </w:t>
+      </w:r>
+      <w:r>
+        <w:rPr>
+          <w:rFonts w:ascii="Arial MT" w:hAnsi="Arial MT"/>
+          <w:sz w:val="18"/>
+          <w:szCs w:val="18"/>
+        </w:rPr>
+        <w:tab/>
+      </w:r>
+      <w:r>
+        <w:rPr>
+          <w:rFonts w:ascii="Arial MT" w:hAnsi="Arial MT"/>
+          <w:sz w:val="18"/>
+          <w:szCs w:val="18"/>
+        </w:rPr>
+        <w:tab/>
+        <w:t xml:space="preserve">        </w:t>
+      </w:r>
+      <w:r>
+        <w:rPr>
+          <w:rFonts w:ascii="Arial MT" w:hAnsi="Arial MT"/>
+          <w:color w:val="666666"/>
+          <w:sz w:val="18"/>
+          <w:szCs w:val="18"/>
+        </w:rPr>
+        <w:t>201</w:t>
+      </w:r>
+      <w:r>
+        <w:rPr>
+          <w:rFonts w:ascii="Arial MT" w:hAnsi="Arial MT"/>
+          <w:color w:val="666666"/>
+          <w:sz w:val="18"/>
+          <w:szCs w:val="18"/>
+        </w:rPr>
+        <w:t>2</w:t>
+      </w:r>
+      <w:r>
+        <w:rPr>
+          <w:rFonts w:ascii="Arial MT" w:hAnsi="Arial MT"/>
+          <w:color w:val="666666"/>
+          <w:sz w:val="18"/>
+          <w:szCs w:val="18"/>
+        </w:rPr>
+        <w:t xml:space="preserve"> – 20</w:t>
+      </w:r>
+      <w:r>
+        <w:rPr>
+          <w:rFonts w:ascii="Arial MT" w:hAnsi="Arial MT"/>
+          <w:color w:val="666666"/>
+          <w:sz w:val="18"/>
+          <w:szCs w:val="18"/>
+        </w:rPr>
+        <w:t>19</w:t>
+      </w:r>
+    </w:p>
+    <w:p>
+      <w:pPr>
+        <w:pStyle w:val="Default"/>
+        <w:rPr>
+          <w:rFonts w:ascii="Arial MT" w:hAnsi="Arial MT"/>
+          <w:sz w:val="18"/>
+          <w:szCs w:val="18"/>
+        </w:rPr>
+      </w:pPr>
+      <w:r>
+        <w:rPr>
+          <w:rFonts w:ascii="Arial MT" w:hAnsi="Arial MT"/>
+          <w:sz w:val="18"/>
+          <w:szCs w:val="18"/>
+        </w:rPr>
+        <w:t xml:space="preserve">Bachelor of </w:t>
+      </w:r>
+      <w:r>
+        <w:rPr>
+          <w:rFonts w:ascii="Arial MT" w:hAnsi="Arial MT"/>
+          <w:sz w:val="18"/>
+          <w:szCs w:val="18"/>
+        </w:rPr>
+        <w:t>Economics</w:t>
+      </w:r>
+      <w:r>
+        <w:rPr>
+          <w:rFonts w:ascii="Arial MT" w:hAnsi="Arial MT"/>
+          <w:sz w:val="18"/>
+          <w:szCs w:val="18"/>
+        </w:rPr>
+        <w:t xml:space="preserve">, </w:t>
+      </w:r>
+      <w:r>
+        <w:rPr>
+          <w:rFonts w:ascii="Arial MT" w:hAnsi="Arial MT"/>
+          <w:sz w:val="18"/>
+          <w:szCs w:val="18"/>
+        </w:rPr>
+        <w:t>Management</w:t>
+      </w:r>
+      <w:r>
+        <w:rPr>
+          <w:rFonts w:ascii="Arial MT" w:hAnsi="Arial MT"/>
+          <w:sz w:val="18"/>
+          <w:szCs w:val="18"/>
+        </w:rPr>
+        <w:t>,</w:t>
+      </w:r>
+      <w:r>
+        <w:rPr>
+          <w:rFonts w:ascii="Arial MT" w:hAnsi="Arial MT"/>
+          <w:sz w:val="18"/>
+          <w:szCs w:val="18"/>
+        </w:rPr>
+        <w:t xml:space="preserve"> 3.</w:t>
+      </w:r>
+      <w:r>
+        <w:rPr>
+          <w:rFonts w:ascii="Arial MT" w:hAnsi="Arial MT"/>
+          <w:sz w:val="18"/>
+          <w:szCs w:val="18"/>
+        </w:rPr>
+        <w:t>31</w:t>
+      </w:r>
+      <w:r>
+        <w:rPr>
+          <w:rFonts w:ascii="Arial MT" w:hAnsi="Arial MT"/>
+          <w:sz w:val="18"/>
+          <w:szCs w:val="18"/>
+        </w:rPr>
+        <w:t>/4.0 GPA cumulative</w:t>
+      </w:r>
+    </w:p>
+    <w:p>
+      <w:pPr>
+        <w:pStyle w:val="Default"/>
+        <w:rPr>
+          <w:rFonts w:ascii="Arial MT" w:hAnsi="Arial MT"/>
+          <w:sz w:val="18"/>
+          <w:szCs w:val="18"/>
+        </w:rPr>
+      </w:pPr>
+      <w:r>
+        <w:rPr>
+          <w:rFonts w:ascii="Arial MT" w:hAnsi="Arial MT"/>
+          <w:sz w:val="18"/>
+          <w:szCs w:val="18"/>
+        </w:rPr>
+        <w:t xml:space="preserve">● </w:t>
+      </w:r>
+      <w:r>
+        <w:rPr>
+          <w:rFonts w:ascii="Arial MT" w:hAnsi="Arial MT"/>
+          <w:sz w:val="18"/>
+          <w:szCs w:val="18"/>
+        </w:rPr>
+        <w:t>Thesis</w:t>
+      </w:r>
+      <w:r>
+        <w:rPr>
+          <w:rFonts w:ascii="Arial MT" w:hAnsi="Arial MT"/>
+          <w:sz w:val="18"/>
+          <w:szCs w:val="18"/>
+        </w:rPr>
+        <w:tab/>
+        <w:t xml:space="preserve">: </w:t>
+      </w:r>
+      <w:r>
+        <w:rPr>
+          <w:rFonts w:ascii="Arial MT" w:hAnsi="Arial MT"/>
+          <w:sz w:val="18"/>
+          <w:szCs w:val="18"/>
+        </w:rPr>
+        <w:t>influence of destination image, service quality,</w:t>
+      </w:r>
+      <w:r>
+        <w:rPr>
+          <w:rFonts w:ascii="Arial MT" w:hAnsi="Arial MT"/>
+          <w:sz w:val="18"/>
+          <w:szCs w:val="18"/>
+        </w:rPr>
+        <w:t xml:space="preserve"> </w:t>
+      </w:r>
+      <w:r>
+        <w:rPr>
+          <w:rFonts w:ascii="Arial MT" w:hAnsi="Arial MT"/>
+          <w:sz w:val="18"/>
+          <w:szCs w:val="18"/>
+        </w:rPr>
+        <w:t>on tourist satisfaction and its impact on revisit</w:t>
+      </w:r>
+      <w:r>
+        <w:rPr>
+          <w:rFonts w:ascii="Arial MT" w:hAnsi="Arial MT"/>
+          <w:sz w:val="18"/>
+          <w:szCs w:val="18"/>
+        </w:rPr>
+        <w:t xml:space="preserve"> </w:t>
+      </w:r>
+      <w:r>
+        <w:rPr>
+          <w:rFonts w:ascii="Arial MT" w:hAnsi="Arial MT"/>
+          <w:sz w:val="18"/>
+          <w:szCs w:val="18"/>
+        </w:rPr>
+        <w:t xml:space="preserve">intention to </w:t>
+      </w:r>
+    </w:p>
+    <w:p>
+      <w:pPr>
+        <w:pStyle w:val="Default"/>
+        <w:ind w:firstLine="720"/>
+        <w:rPr>
+          <w:rFonts w:ascii="Arial MT" w:hAnsi="Arial MT"/>
+          <w:sz w:val="18"/>
+          <w:szCs w:val="18"/>
+        </w:rPr>
+      </w:pPr>
+      <w:r>
+        <w:rPr>
+          <w:rFonts w:ascii="Arial MT" w:hAnsi="Arial MT"/>
+          <w:sz w:val="18"/>
+          <w:szCs w:val="18"/>
+        </w:rPr>
+        <w:t xml:space="preserve">  </w:t>
+      </w:r>
+      <w:r>
+        <w:rPr>
+          <w:rFonts w:ascii="Arial MT" w:hAnsi="Arial MT"/>
+          <w:sz w:val="18"/>
+          <w:szCs w:val="18"/>
+        </w:rPr>
+        <w:t>taman mini indonesia indah jakarta</w:t>
+      </w:r>
+      <w:r>
+        <w:rPr>
+          <w:rFonts w:ascii="Arial MT" w:hAnsi="Arial MT"/>
+          <w:sz w:val="18"/>
+          <w:szCs w:val="18"/>
+        </w:rPr>
+        <w:t xml:space="preserve"> </w:t>
+      </w:r>
+      <w:r>
+        <w:rPr>
+          <w:rFonts w:ascii="Arial MT" w:hAnsi="Arial MT"/>
+          <w:sz w:val="18"/>
+          <w:szCs w:val="18"/>
+        </w:rPr>
+        <w:t>visitors</w:t>
+      </w:r>
+    </w:p>
+    <w:p>
+      <w:pPr>
+        <w:pStyle w:val="Default"/>
+        <w:rPr>
+          <w:rFonts w:ascii="Arial MT" w:hAnsi="Arial MT"/>
+          <w:sz w:val="18"/>
+          <w:szCs w:val="18"/>
+        </w:rPr>
+      </w:pPr>
+    </w:p>
+    <w:p>
+      <w:pPr>
+        <w:pStyle w:val="Default"/>
+        <w:rPr>
+          <w:rFonts w:ascii="Arial MT" w:hAnsi="Arial MT"/>
+          <w:sz w:val="18"/>
+          <w:szCs w:val="18"/>
+        </w:rPr>
+      </w:pPr>
+    </w:p>
+    <w:p>
+      <w:pPr>
+        <w:pStyle w:val="Default"/>
+        <w:rPr>
+          <w:rFonts w:ascii="Arial MT" w:hAnsi="Arial MT"/>
+          <w:b/>
+          <w:bCs/>
+          <w:sz w:val="18"/>
+          <w:szCs w:val="18"/>
+        </w:rPr>
+      </w:pPr>
+      <w:r>
+        <w:rPr>
+          <w:rFonts w:ascii="Arial MT" w:hAnsi="Arial MT"/>
+          <w:b/>
+          <w:bCs/>
+          <w:sz w:val="18"/>
+          <w:szCs w:val="18"/>
+        </w:rPr>
+        <w:t>COURSES, TRAINING AND CERTIFICATIONS</w:t>
+      </w:r>
+    </w:p>
+    <w:p>
+      <w:pPr>
+        <w:pStyle w:val="Default"/>
+        <w:rPr>
+          <w:rFonts w:ascii="Arial MT" w:hAnsi="Arial MT"/>
+          <w:sz w:val="18"/>
+          <w:szCs w:val="18"/>
+        </w:rPr>
+      </w:pPr>
+      <w:r>
+        <w:rPr>
+          <w:rFonts w:ascii="Arial MT" w:hAnsi="Arial MT"/>
+          <w:sz w:val="18"/>
+          <w:szCs w:val="18"/>
+        </w:rPr>
+        <w:pict w14:anchorId="7598A23C">
           <v:rect id="_x0000_i1029" style="width:0;height:1.5pt" o:hralign="center" o:hrstd="t" o:hr="t" fillcolor="#a0a0a0" stroked="f"/>
         </w:pict>
       </w:r>
@@ -1365,18 +1707,17 @@
         <w:pStyle w:val="Default"/>
         <w:rPr>
           <w:rFonts w:ascii="Arial MT" w:hAnsi="Arial MT"/>
-          <w:color w:val="666666"/>
-          <w:sz w:val="18"/>
-          <w:szCs w:val="18"/>
-        </w:rPr>
-      </w:pPr>
-      <w:r>
-        <w:rPr>
-          <w:rFonts w:ascii="Arial MT" w:hAnsi="Arial MT"/>
-          <w:sz w:val="18"/>
-          <w:szCs w:val="18"/>
-        </w:rPr>
-        <w:t>State University of Jakarta</w:t>
+          <w:sz w:val="18"/>
+          <w:szCs w:val="18"/>
+        </w:rPr>
+      </w:pPr>
+      <w:r>
+        <w:rPr>
+          <w:rFonts w:ascii="Arial MT" w:hAnsi="Arial MT"/>
+          <w:sz w:val="18"/>
+          <w:szCs w:val="18"/>
+        </w:rPr>
+        <w:t>Harisenin.com</w:t>
       </w:r>
       <w:r>
         <w:rPr>
@@ -1389,10 +1730,121 @@
       <w:r>
         <w:rPr>
           <w:rFonts w:ascii="Arial MT" w:hAnsi="Arial MT"/>
-          <w:sz w:val="18"/>
-          <w:szCs w:val="18"/>
-        </w:rPr>
-        <w:tab/>
+          <w:color w:val="666666"/>
+          <w:sz w:val="18"/>
+          <w:szCs w:val="18"/>
+        </w:rPr>
+        <w:t xml:space="preserve">– </w:t>
+      </w:r>
+      <w:r>
+        <w:rPr>
+          <w:rFonts w:ascii="Arial MT" w:hAnsi="Arial MT"/>
+          <w:color w:val="666666"/>
+          <w:sz w:val="18"/>
+          <w:szCs w:val="18"/>
+        </w:rPr>
+        <w:t>Jakarta</w:t>
+      </w:r>
+      <w:r>
+        <w:rPr>
+          <w:rFonts w:ascii="Arial MT" w:hAnsi="Arial MT"/>
+          <w:color w:val="666666"/>
+          <w:sz w:val="18"/>
+          <w:szCs w:val="18"/>
+        </w:rPr>
+        <w:t>, Indonesia</w:t>
+      </w:r>
+      <w:r>
+        <w:rPr>
+          <w:rFonts w:ascii="Arial MT" w:hAnsi="Arial MT"/>
+          <w:sz w:val="18"/>
+          <w:szCs w:val="18"/>
+        </w:rPr>
+        <w:t xml:space="preserve"> </w:t>
+      </w:r>
+      <w:r>
+        <w:rPr>
+          <w:rFonts w:ascii="Arial MT" w:hAnsi="Arial MT"/>
+          <w:sz w:val="18"/>
+          <w:szCs w:val="18"/>
+        </w:rPr>
+        <w:tab/>
+      </w:r>
+      <w:r>
+        <w:rPr>
+          <w:rFonts w:ascii="Arial MT" w:hAnsi="Arial MT"/>
+          <w:sz w:val="18"/>
+          <w:szCs w:val="18"/>
+        </w:rPr>
+        <w:tab/>
+      </w:r>
+      <w:r>
+        <w:rPr>
+          <w:rFonts w:ascii="Arial MT" w:hAnsi="Arial MT"/>
+          <w:sz w:val="18"/>
+          <w:szCs w:val="18"/>
+        </w:rPr>
+        <w:tab/>
+      </w:r>
+      <w:r>
+        <w:rPr>
+          <w:rFonts w:ascii="Arial MT" w:hAnsi="Arial MT"/>
+          <w:sz w:val="18"/>
+          <w:szCs w:val="18"/>
+        </w:rPr>
+        <w:tab/>
+      </w:r>
+      <w:r>
+        <w:rPr>
+          <w:rFonts w:ascii="Arial MT" w:hAnsi="Arial MT"/>
+          <w:sz w:val="18"/>
+          <w:szCs w:val="18"/>
+        </w:rPr>
+        <w:tab/>
+      </w:r>
+      <w:r>
+        <w:rPr>
+          <w:rFonts w:ascii="Arial MT" w:hAnsi="Arial MT"/>
+          <w:sz w:val="18"/>
+          <w:szCs w:val="18"/>
+        </w:rPr>
+        <w:tab/>
+      </w:r>
+      <w:r>
+        <w:rPr>
+          <w:rFonts w:ascii="Arial MT" w:hAnsi="Arial MT"/>
+          <w:sz w:val="18"/>
+          <w:szCs w:val="18"/>
+        </w:rPr>
+        <w:tab/>
+        <w:t xml:space="preserve">        </w:t>
+      </w:r>
+      <w:r>
+        <w:rPr>
+          <w:rFonts w:ascii="Arial MT" w:hAnsi="Arial MT"/>
+          <w:color w:val="666666"/>
+          <w:sz w:val="18"/>
+          <w:szCs w:val="18"/>
+        </w:rPr>
+        <w:t>Sept 202</w:t>
+      </w:r>
+      <w:r>
+        <w:rPr>
+          <w:rFonts w:ascii="Arial MT" w:hAnsi="Arial MT"/>
+          <w:color w:val="666666"/>
+          <w:sz w:val="18"/>
+          <w:szCs w:val="18"/>
+        </w:rPr>
+        <w:t>3</w:t>
+      </w:r>
+      <w:r>
+        <w:rPr>
+          <w:rFonts w:ascii="Arial MT" w:hAnsi="Arial MT"/>
+          <w:color w:val="666666"/>
+          <w:sz w:val="18"/>
+          <w:szCs w:val="18"/>
+        </w:rPr>
+        <w:t xml:space="preserve"> </w:t>
       </w:r>
       <w:r>
         <w:rPr>
@@ -1410,177 +1862,42 @@
           <w:sz w:val="18"/>
           <w:szCs w:val="18"/>
         </w:rPr>
-        <w:t xml:space="preserve"> Jakarta</w:t>
-      </w:r>
-      <w:r>
-        <w:rPr>
-          <w:rFonts w:ascii="Arial MT" w:hAnsi="Arial MT"/>
-          <w:color w:val="666666"/>
-          <w:sz w:val="18"/>
-          <w:szCs w:val="18"/>
-        </w:rPr>
-        <w:t>, Indonesia</w:t>
-      </w:r>
-      <w:r>
-        <w:rPr>
-          <w:rFonts w:ascii="Arial MT" w:hAnsi="Arial MT"/>
-          <w:sz w:val="18"/>
-          <w:szCs w:val="18"/>
-        </w:rPr>
-        <w:tab/>
-        <w:t xml:space="preserve">     </w:t>
-      </w:r>
-      <w:r>
-        <w:rPr>
-          <w:rFonts w:ascii="Arial MT" w:hAnsi="Arial MT"/>
-          <w:sz w:val="18"/>
-          <w:szCs w:val="18"/>
-        </w:rPr>
-        <w:tab/>
-      </w:r>
-      <w:r>
-        <w:rPr>
-          <w:rFonts w:ascii="Arial MT" w:hAnsi="Arial MT"/>
-          <w:sz w:val="18"/>
-          <w:szCs w:val="18"/>
-        </w:rPr>
-        <w:tab/>
-      </w:r>
-      <w:r>
-        <w:rPr>
-          <w:rFonts w:ascii="Arial MT" w:hAnsi="Arial MT"/>
-          <w:sz w:val="18"/>
-          <w:szCs w:val="18"/>
-        </w:rPr>
-        <w:tab/>
-        <w:t xml:space="preserve">           </w:t>
-      </w:r>
-      <w:r>
-        <w:rPr>
-          <w:rFonts w:ascii="Arial MT" w:hAnsi="Arial MT"/>
-          <w:sz w:val="18"/>
-          <w:szCs w:val="18"/>
-        </w:rPr>
-        <w:tab/>
-      </w:r>
-      <w:r>
-        <w:rPr>
-          <w:rFonts w:ascii="Arial MT" w:hAnsi="Arial MT"/>
-          <w:sz w:val="18"/>
-          <w:szCs w:val="18"/>
-        </w:rPr>
-        <w:tab/>
-        <w:t xml:space="preserve">        </w:t>
-      </w:r>
-      <w:r>
-        <w:rPr>
-          <w:rFonts w:ascii="Arial MT" w:hAnsi="Arial MT"/>
-          <w:color w:val="666666"/>
-          <w:sz w:val="18"/>
-          <w:szCs w:val="18"/>
-        </w:rPr>
-        <w:t>201</w:t>
-      </w:r>
-      <w:r>
-        <w:rPr>
-          <w:rFonts w:ascii="Arial MT" w:hAnsi="Arial MT"/>
-          <w:color w:val="666666"/>
-          <w:sz w:val="18"/>
-          <w:szCs w:val="18"/>
-        </w:rPr>
-        <w:t>2</w:t>
-      </w:r>
-      <w:r>
-        <w:rPr>
-          <w:rFonts w:ascii="Arial MT" w:hAnsi="Arial MT"/>
-          <w:color w:val="666666"/>
-          <w:sz w:val="18"/>
-          <w:szCs w:val="18"/>
-        </w:rPr>
-        <w:t xml:space="preserve"> – 20</w:t>
-      </w:r>
-      <w:r>
-        <w:rPr>
-          <w:rFonts w:ascii="Arial MT" w:hAnsi="Arial MT"/>
-          <w:color w:val="666666"/>
-          <w:sz w:val="18"/>
-          <w:szCs w:val="18"/>
-        </w:rPr>
-        <w:t>19</w:t>
-      </w:r>
-    </w:p>
-    <w:p>
-      <w:pPr>
-        <w:pStyle w:val="Default"/>
-        <w:rPr>
-          <w:rFonts w:ascii="Arial MT" w:hAnsi="Arial MT"/>
-          <w:sz w:val="18"/>
-          <w:szCs w:val="18"/>
-        </w:rPr>
-      </w:pPr>
-      <w:r>
-        <w:rPr>
-          <w:rFonts w:ascii="Arial MT" w:hAnsi="Arial MT"/>
-          <w:sz w:val="18"/>
-          <w:szCs w:val="18"/>
-        </w:rPr>
-        <w:t xml:space="preserve">Bachelor of </w:t>
-      </w:r>
-      <w:r>
-        <w:rPr>
-          <w:rFonts w:ascii="Arial MT" w:hAnsi="Arial MT"/>
-          <w:sz w:val="18"/>
-          <w:szCs w:val="18"/>
-        </w:rPr>
-        <w:t>Economics</w:t>
-      </w:r>
-      <w:r>
-        <w:rPr>
-          <w:rFonts w:ascii="Arial MT" w:hAnsi="Arial MT"/>
-          <w:sz w:val="18"/>
-          <w:szCs w:val="18"/>
-        </w:rPr>
-        <w:t xml:space="preserve">, </w:t>
-      </w:r>
-      <w:r>
-        <w:rPr>
-          <w:rFonts w:ascii="Arial MT" w:hAnsi="Arial MT"/>
-          <w:sz w:val="18"/>
-          <w:szCs w:val="18"/>
-        </w:rPr>
-        <w:t>Management</w:t>
-      </w:r>
-      <w:r>
-        <w:rPr>
-          <w:rFonts w:ascii="Arial MT" w:hAnsi="Arial MT"/>
-          <w:sz w:val="18"/>
-          <w:szCs w:val="18"/>
-        </w:rPr>
-        <w:t>,</w:t>
-      </w:r>
-      <w:r>
-        <w:rPr>
-          <w:rFonts w:ascii="Arial MT" w:hAnsi="Arial MT"/>
-          <w:sz w:val="18"/>
-          <w:szCs w:val="18"/>
-        </w:rPr>
-        <w:t xml:space="preserve"> 3.</w:t>
-      </w:r>
-      <w:r>
-        <w:rPr>
-          <w:rFonts w:ascii="Arial MT" w:hAnsi="Arial MT"/>
-          <w:sz w:val="18"/>
-          <w:szCs w:val="18"/>
-        </w:rPr>
-        <w:t>31</w:t>
-      </w:r>
-      <w:r>
-        <w:rPr>
-          <w:rFonts w:ascii="Arial MT" w:hAnsi="Arial MT"/>
-          <w:sz w:val="18"/>
-          <w:szCs w:val="18"/>
-        </w:rPr>
-        <w:t>/4.0 GPA cumulative</w:t>
+        <w:t xml:space="preserve"> </w:t>
+      </w:r>
+      <w:r>
+        <w:rPr>
+          <w:rFonts w:ascii="Arial MT" w:hAnsi="Arial MT"/>
+          <w:color w:val="666666"/>
+          <w:sz w:val="18"/>
+          <w:szCs w:val="18"/>
+        </w:rPr>
+        <w:t>feb 2024</w:t>
+      </w:r>
+    </w:p>
+    <w:p>
+      <w:pPr>
+        <w:pStyle w:val="Default"/>
+        <w:rPr>
+          <w:rFonts w:ascii="Arial MT" w:hAnsi="Arial MT"/>
+          <w:sz w:val="18"/>
+          <w:szCs w:val="18"/>
+        </w:rPr>
+      </w:pPr>
+      <w:r>
+        <w:rPr>
+          <w:rFonts w:ascii="Arial MT" w:hAnsi="Arial MT"/>
+          <w:sz w:val="18"/>
+          <w:szCs w:val="18"/>
+        </w:rPr>
+        <w:t>Full Stack Developer Bootcamp</w:t>
+      </w:r>
+      <w:r>
+        <w:rPr>
+          <w:rFonts w:ascii="Arial MT" w:hAnsi="Arial MT"/>
+          <w:sz w:val="18"/>
+          <w:szCs w:val="18"/>
+        </w:rPr>
+        <w:t xml:space="preserve">, 00/4.0 </w:t>
       </w:r>
     </w:p>
     <w:p>
@@ -1606,166 +1923,99 @@
           <w:sz w:val="18"/>
           <w:szCs w:val="18"/>
         </w:rPr>
-        <w:t>Thesis</w:t>
-      </w:r>
-      <w:r>
-        <w:rPr>
-          <w:rFonts w:ascii="Arial MT" w:hAnsi="Arial MT"/>
-          <w:sz w:val="18"/>
-          <w:szCs w:val="18"/>
-        </w:rPr>
-        <w:tab/>
-        <w:t xml:space="preserve">: </w:t>
-      </w:r>
-      <w:r>
-        <w:rPr>
-          <w:rFonts w:ascii="Arial MT" w:hAnsi="Arial MT"/>
-          <w:sz w:val="18"/>
-          <w:szCs w:val="18"/>
-        </w:rPr>
-        <w:t>influence of destination image, service quality,</w:t>
-      </w:r>
-      <w:r>
-        <w:rPr>
-          <w:rFonts w:ascii="Arial MT" w:hAnsi="Arial MT"/>
-          <w:sz w:val="18"/>
-          <w:szCs w:val="18"/>
-        </w:rPr>
-        <w:t xml:space="preserve"> </w:t>
-      </w:r>
-      <w:r>
-        <w:rPr>
-          <w:rFonts w:ascii="Arial MT" w:hAnsi="Arial MT"/>
-          <w:sz w:val="18"/>
-          <w:szCs w:val="18"/>
-        </w:rPr>
-        <w:t>on tourist satisfaction and its impact on revisit</w:t>
-      </w:r>
-      <w:r>
-        <w:rPr>
-          <w:rFonts w:ascii="Arial MT" w:hAnsi="Arial MT"/>
-          <w:sz w:val="18"/>
-          <w:szCs w:val="18"/>
-        </w:rPr>
-        <w:t xml:space="preserve"> </w:t>
-      </w:r>
-      <w:r>
-        <w:rPr>
-          <w:rFonts w:ascii="Arial MT" w:hAnsi="Arial MT"/>
-          <w:sz w:val="18"/>
-          <w:szCs w:val="18"/>
-        </w:rPr>
-        <w:t xml:space="preserve">intention to </w:t>
-      </w:r>
-    </w:p>
-    <w:p>
-      <w:pPr>
-        <w:pStyle w:val="Default"/>
-        <w:ind w:firstLine="720"/>
-        <w:rPr>
-          <w:rFonts w:ascii="Arial MT" w:hAnsi="Arial MT"/>
-          <w:sz w:val="18"/>
-          <w:szCs w:val="18"/>
-        </w:rPr>
-      </w:pPr>
-      <w:r>
-        <w:rPr>
-          <w:rFonts w:ascii="Arial MT" w:hAnsi="Arial MT"/>
-          <w:sz w:val="18"/>
-          <w:szCs w:val="18"/>
-        </w:rPr>
-        <w:t xml:space="preserve">  </w:t>
-      </w:r>
-      <w:proofErr w:type="spellStart"/>
-      <w:r>
-        <w:rPr>
-          <w:rFonts w:ascii="Arial MT" w:hAnsi="Arial MT"/>
-          <w:sz w:val="18"/>
-          <w:szCs w:val="18"/>
-        </w:rPr>
-        <w:t>taman</w:t>
-      </w:r>
-      <w:proofErr w:type="spellEnd"/>
-      <w:r>
-        <w:rPr>
-          <w:rFonts w:ascii="Arial MT" w:hAnsi="Arial MT"/>
-          <w:sz w:val="18"/>
-          <w:szCs w:val="18"/>
-        </w:rPr>
-        <w:t xml:space="preserve"> mini </w:t>
-      </w:r>
-      <w:proofErr w:type="spellStart"/>
-      <w:r>
-        <w:rPr>
-          <w:rFonts w:ascii="Arial MT" w:hAnsi="Arial MT"/>
-          <w:sz w:val="18"/>
-          <w:szCs w:val="18"/>
-        </w:rPr>
-        <w:t>indonesia</w:t>
-      </w:r>
-      <w:proofErr w:type="spellEnd"/>
-      <w:r>
-        <w:rPr>
-          <w:rFonts w:ascii="Arial MT" w:hAnsi="Arial MT"/>
-          <w:sz w:val="18"/>
-          <w:szCs w:val="18"/>
-        </w:rPr>
-        <w:t xml:space="preserve"> </w:t>
-      </w:r>
-      <w:proofErr w:type="spellStart"/>
-      <w:r>
-        <w:rPr>
-          <w:rFonts w:ascii="Arial MT" w:hAnsi="Arial MT"/>
-          <w:sz w:val="18"/>
-          <w:szCs w:val="18"/>
-        </w:rPr>
-        <w:t>indah</w:t>
-      </w:r>
-      <w:proofErr w:type="spellEnd"/>
-      <w:r>
-        <w:rPr>
-          <w:rFonts w:ascii="Arial MT" w:hAnsi="Arial MT"/>
-          <w:sz w:val="18"/>
-          <w:szCs w:val="18"/>
-        </w:rPr>
-        <w:t xml:space="preserve"> </w:t>
-      </w:r>
-      <w:proofErr w:type="spellStart"/>
-      <w:r>
-        <w:rPr>
-          <w:rFonts w:ascii="Arial MT" w:hAnsi="Arial MT"/>
-          <w:sz w:val="18"/>
-          <w:szCs w:val="18"/>
-        </w:rPr>
-        <w:t>jakarta</w:t>
-      </w:r>
-      <w:proofErr w:type="spellEnd"/>
-      <w:r>
-        <w:rPr>
-          <w:rFonts w:ascii="Arial MT" w:hAnsi="Arial MT"/>
-          <w:sz w:val="18"/>
-          <w:szCs w:val="18"/>
-        </w:rPr>
-        <w:t xml:space="preserve"> </w:t>
-      </w:r>
-      <w:r>
-        <w:rPr>
-          <w:rFonts w:ascii="Arial MT" w:hAnsi="Arial MT"/>
-          <w:sz w:val="18"/>
-          <w:szCs w:val="18"/>
-        </w:rPr>
-        <w:t>visitors</w:t>
-      </w:r>
-    </w:p>
-    <w:p>
-      <w:pPr>
-        <w:pStyle w:val="Default"/>
-        <w:rPr>
-          <w:rFonts w:ascii="Arial MT" w:hAnsi="Arial MT"/>
-          <w:sz w:val="18"/>
-          <w:szCs w:val="18"/>
-        </w:rPr>
-      </w:pPr>
+        <w:t>Final Project</w:t>
+      </w:r>
+      <w:r>
+        <w:rPr>
+          <w:rFonts w:ascii="Arial MT" w:hAnsi="Arial MT"/>
+          <w:sz w:val="18"/>
+          <w:szCs w:val="18"/>
+        </w:rPr>
+        <w:tab/>
+      </w:r>
+      <w:r>
+        <w:rPr>
+          <w:rFonts w:ascii="Arial MT" w:hAnsi="Arial MT"/>
+          <w:sz w:val="18"/>
+          <w:szCs w:val="18"/>
+        </w:rPr>
+        <w:t xml:space="preserve">: Design and Develop a website restaurant food order </w:t>
+      </w:r>
+      <w:r>
+        <w:rPr>
+          <w:rFonts w:ascii="Arial MT" w:hAnsi="Arial MT"/>
+          <w:sz w:val="18"/>
+          <w:szCs w:val="18"/>
+        </w:rPr>
+        <w:t>within t</w:t>
+      </w:r>
+      <w:r>
+        <w:rPr>
+          <w:rFonts w:ascii="Arial MT" w:hAnsi="Arial MT"/>
+          <w:sz w:val="18"/>
+          <w:szCs w:val="18"/>
+        </w:rPr>
+        <w:t>hree</w:t>
+      </w:r>
+      <w:r>
+        <w:rPr>
+          <w:rFonts w:ascii="Arial MT" w:hAnsi="Arial MT"/>
+          <w:sz w:val="18"/>
+          <w:szCs w:val="18"/>
+        </w:rPr>
+        <w:t xml:space="preserve"> mont</w:t>
+      </w:r>
+      <w:r>
+        <w:rPr>
+          <w:rFonts w:ascii="Arial MT" w:hAnsi="Arial MT"/>
+          <w:sz w:val="18"/>
+          <w:szCs w:val="18"/>
+        </w:rPr>
+        <w:t>h</w:t>
+      </w:r>
+    </w:p>
+    <w:p>
+      <w:pPr>
+        <w:pStyle w:val="Default"/>
+        <w:rPr>
+          <w:rFonts w:ascii="Arial MT" w:hAnsi="Arial MT"/>
+          <w:sz w:val="18"/>
+          <w:szCs w:val="18"/>
+        </w:rPr>
+      </w:pPr>
+      <w:r>
+        <w:rPr>
+          <w:rFonts w:ascii="Arial MT" w:hAnsi="Arial MT"/>
+          <w:sz w:val="18"/>
+          <w:szCs w:val="18"/>
+        </w:rPr>
+        <w:t xml:space="preserve">● </w:t>
+      </w:r>
+      <w:r>
+        <w:rPr>
+          <w:rFonts w:ascii="Arial MT" w:hAnsi="Arial MT"/>
+          <w:sz w:val="18"/>
+          <w:szCs w:val="18"/>
+        </w:rPr>
+        <w:t>Relevant</w:t>
+      </w:r>
+      <w:r>
+        <w:rPr>
+          <w:rFonts w:ascii="Arial MT" w:hAnsi="Arial MT"/>
+          <w:sz w:val="18"/>
+          <w:szCs w:val="18"/>
+        </w:rPr>
+        <w:t xml:space="preserve"> Course works</w:t>
+      </w:r>
+      <w:r>
+        <w:rPr>
+          <w:rFonts w:ascii="Arial MT" w:hAnsi="Arial MT"/>
+          <w:sz w:val="18"/>
+          <w:szCs w:val="18"/>
+        </w:rPr>
+        <w:tab/>
+        <w:t>: ReacJS, NodeJS, MySQL</w:t>
+      </w:r>
     </w:p>
     <w:p>
       <w:pPr>
@@ -1796,25 +2046,25 @@
           <w:sz w:val="18"/>
           <w:szCs w:val="18"/>
         </w:rPr>
-        <w:t>COURSES, TRAINING AND CERTIFICATIONS</w:t>
-      </w:r>
-    </w:p>
-    <w:p>
-      <w:pPr>
-        <w:pStyle w:val="Default"/>
-        <w:rPr>
-          <w:rFonts w:ascii="Arial MT" w:hAnsi="Arial MT"/>
-          <w:sz w:val="18"/>
-          <w:szCs w:val="18"/>
-        </w:rPr>
-      </w:pPr>
-      <w:r>
-        <w:rPr>
-          <w:rFonts w:ascii="Arial MT" w:hAnsi="Arial MT"/>
-          <w:sz w:val="18"/>
-          <w:szCs w:val="18"/>
-        </w:rPr>
-        <w:pict w14:anchorId="7598A23C">
+        <w:t xml:space="preserve">TECHNICAL SKILLS </w:t>
+      </w:r>
+    </w:p>
+    <w:p>
+      <w:pPr>
+        <w:pStyle w:val="Default"/>
+        <w:rPr>
+          <w:rFonts w:ascii="Arial MT" w:hAnsi="Arial MT"/>
+          <w:sz w:val="18"/>
+          <w:szCs w:val="18"/>
+        </w:rPr>
+      </w:pPr>
+      <w:r>
+        <w:rPr>
+          <w:rFonts w:ascii="Arial MT" w:hAnsi="Arial MT"/>
+          <w:sz w:val="18"/>
+          <w:szCs w:val="18"/>
+        </w:rPr>
+        <w:pict w14:anchorId="675D2694">
           <v:rect id="_x0000_i1030" style="width:0;height:1.5pt" o:hralign="center" o:hrstd="t" o:hr="t" fillcolor="#a0a0a0" stroked="f"/>
         </w:pict>
       </w:r>
@@ -1834,402 +2084,6 @@
           <w:sz w:val="18"/>
           <w:szCs w:val="18"/>
         </w:rPr>
-        <w:t>Harisenin.com</w:t>
-      </w:r>
-      <w:r>
-        <w:rPr>
-          <w:rFonts w:ascii="Arial MT" w:hAnsi="Arial MT"/>
-          <w:sz w:val="18"/>
-          <w:szCs w:val="18"/>
-        </w:rPr>
-        <w:t xml:space="preserve"> </w:t>
-      </w:r>
-      <w:r>
-        <w:rPr>
-          <w:rFonts w:ascii="Arial MT" w:hAnsi="Arial MT"/>
-          <w:color w:val="666666"/>
-          <w:sz w:val="18"/>
-          <w:szCs w:val="18"/>
-        </w:rPr>
-        <w:t xml:space="preserve">– </w:t>
-      </w:r>
-      <w:r>
-        <w:rPr>
-          <w:rFonts w:ascii="Arial MT" w:hAnsi="Arial MT"/>
-          <w:color w:val="666666"/>
-          <w:sz w:val="18"/>
-          <w:szCs w:val="18"/>
-        </w:rPr>
-        <w:t>Jakarta</w:t>
-      </w:r>
-      <w:r>
-        <w:rPr>
-          <w:rFonts w:ascii="Arial MT" w:hAnsi="Arial MT"/>
-          <w:color w:val="666666"/>
-          <w:sz w:val="18"/>
-          <w:szCs w:val="18"/>
-        </w:rPr>
-        <w:t>, Indonesia</w:t>
-      </w:r>
-      <w:r>
-        <w:rPr>
-          <w:rFonts w:ascii="Arial MT" w:hAnsi="Arial MT"/>
-          <w:sz w:val="18"/>
-          <w:szCs w:val="18"/>
-        </w:rPr>
-        <w:t xml:space="preserve"> </w:t>
-      </w:r>
-      <w:r>
-        <w:rPr>
-          <w:rFonts w:ascii="Arial MT" w:hAnsi="Arial MT"/>
-          <w:sz w:val="18"/>
-          <w:szCs w:val="18"/>
-        </w:rPr>
-        <w:tab/>
-      </w:r>
-      <w:r>
-        <w:rPr>
-          <w:rFonts w:ascii="Arial MT" w:hAnsi="Arial MT"/>
-          <w:sz w:val="18"/>
-          <w:szCs w:val="18"/>
-        </w:rPr>
-        <w:tab/>
-      </w:r>
-      <w:r>
-        <w:rPr>
-          <w:rFonts w:ascii="Arial MT" w:hAnsi="Arial MT"/>
-          <w:sz w:val="18"/>
-          <w:szCs w:val="18"/>
-        </w:rPr>
-        <w:tab/>
-      </w:r>
-      <w:r>
-        <w:rPr>
-          <w:rFonts w:ascii="Arial MT" w:hAnsi="Arial MT"/>
-          <w:sz w:val="18"/>
-          <w:szCs w:val="18"/>
-        </w:rPr>
-        <w:tab/>
-      </w:r>
-      <w:r>
-        <w:rPr>
-          <w:rFonts w:ascii="Arial MT" w:hAnsi="Arial MT"/>
-          <w:sz w:val="18"/>
-          <w:szCs w:val="18"/>
-        </w:rPr>
-        <w:tab/>
-      </w:r>
-      <w:r>
-        <w:rPr>
-          <w:rFonts w:ascii="Arial MT" w:hAnsi="Arial MT"/>
-          <w:sz w:val="18"/>
-          <w:szCs w:val="18"/>
-        </w:rPr>
-        <w:tab/>
-      </w:r>
-      <w:r>
-        <w:rPr>
-          <w:rFonts w:ascii="Arial MT" w:hAnsi="Arial MT"/>
-          <w:sz w:val="18"/>
-          <w:szCs w:val="18"/>
-        </w:rPr>
-        <w:tab/>
-        <w:t xml:space="preserve">        </w:t>
-      </w:r>
-      <w:r>
-        <w:rPr>
-          <w:rFonts w:ascii="Arial MT" w:hAnsi="Arial MT"/>
-          <w:color w:val="666666"/>
-          <w:sz w:val="18"/>
-          <w:szCs w:val="18"/>
-        </w:rPr>
-        <w:t>Sept 202</w:t>
-      </w:r>
-      <w:r>
-        <w:rPr>
-          <w:rFonts w:ascii="Arial MT" w:hAnsi="Arial MT"/>
-          <w:color w:val="666666"/>
-          <w:sz w:val="18"/>
-          <w:szCs w:val="18"/>
-        </w:rPr>
-        <w:t>3</w:t>
-      </w:r>
-      <w:r>
-        <w:rPr>
-          <w:rFonts w:ascii="Arial MT" w:hAnsi="Arial MT"/>
-          <w:color w:val="666666"/>
-          <w:sz w:val="18"/>
-          <w:szCs w:val="18"/>
-        </w:rPr>
-        <w:t xml:space="preserve"> </w:t>
-      </w:r>
-      <w:r>
-        <w:rPr>
-          <w:rFonts w:ascii="Arial MT" w:hAnsi="Arial MT"/>
-          <w:color w:val="666666"/>
-          <w:sz w:val="18"/>
-          <w:szCs w:val="18"/>
-        </w:rPr>
-        <w:t>–</w:t>
-      </w:r>
-      <w:r>
-        <w:rPr>
-          <w:rFonts w:ascii="Arial MT" w:hAnsi="Arial MT"/>
-          <w:color w:val="666666"/>
-          <w:sz w:val="18"/>
-          <w:szCs w:val="18"/>
-        </w:rPr>
-        <w:t xml:space="preserve"> </w:t>
-      </w:r>
-      <w:proofErr w:type="spellStart"/>
-      <w:r>
-        <w:rPr>
-          <w:rFonts w:ascii="Arial MT" w:hAnsi="Arial MT"/>
-          <w:color w:val="666666"/>
-          <w:sz w:val="18"/>
-          <w:szCs w:val="18"/>
-        </w:rPr>
-        <w:t>feb</w:t>
-      </w:r>
-      <w:proofErr w:type="spellEnd"/>
-      <w:r>
-        <w:rPr>
-          <w:rFonts w:ascii="Arial MT" w:hAnsi="Arial MT"/>
-          <w:color w:val="666666"/>
-          <w:sz w:val="18"/>
-          <w:szCs w:val="18"/>
-        </w:rPr>
-        <w:t xml:space="preserve"> 2024</w:t>
-      </w:r>
-    </w:p>
-    <w:p>
-      <w:pPr>
-        <w:pStyle w:val="Default"/>
-        <w:rPr>
-          <w:rFonts w:ascii="Arial MT" w:hAnsi="Arial MT"/>
-          <w:sz w:val="18"/>
-          <w:szCs w:val="18"/>
-        </w:rPr>
-      </w:pPr>
-      <w:r>
-        <w:rPr>
-          <w:rFonts w:ascii="Arial MT" w:hAnsi="Arial MT"/>
-          <w:sz w:val="18"/>
-          <w:szCs w:val="18"/>
-        </w:rPr>
-        <w:t>Full Stack Developer Bootcamp</w:t>
-      </w:r>
-      <w:r>
-        <w:rPr>
-          <w:rFonts w:ascii="Arial MT" w:hAnsi="Arial MT"/>
-          <w:sz w:val="18"/>
-          <w:szCs w:val="18"/>
-        </w:rPr>
-        <w:t xml:space="preserve">, 00/4.0 </w:t>
-      </w:r>
-    </w:p>
-    <w:p>
-      <w:pPr>
-        <w:pStyle w:val="Default"/>
-        <w:rPr>
-          <w:rFonts w:ascii="Arial MT" w:hAnsi="Arial MT"/>
-          <w:sz w:val="18"/>
-          <w:szCs w:val="18"/>
-        </w:rPr>
-      </w:pPr>
-      <w:r>
-        <w:rPr>
-          <w:rFonts w:ascii="Arial MT" w:hAnsi="Arial MT"/>
-          <w:sz w:val="18"/>
-          <w:szCs w:val="18"/>
-        </w:rPr>
-        <w:t xml:space="preserve">● </w:t>
-      </w:r>
-      <w:r>
-        <w:rPr>
-          <w:rFonts w:ascii="Arial MT" w:hAnsi="Arial MT"/>
-          <w:sz w:val="18"/>
-          <w:szCs w:val="18"/>
-        </w:rPr>
-        <w:t>Final Project</w:t>
-      </w:r>
-      <w:r>
-        <w:rPr>
-          <w:rFonts w:ascii="Arial MT" w:hAnsi="Arial MT"/>
-          <w:sz w:val="18"/>
-          <w:szCs w:val="18"/>
-        </w:rPr>
-        <w:tab/>
-      </w:r>
-      <w:r>
-        <w:rPr>
-          <w:rFonts w:ascii="Arial MT" w:hAnsi="Arial MT"/>
-          <w:sz w:val="18"/>
-          <w:szCs w:val="18"/>
-        </w:rPr>
-        <w:t xml:space="preserve">: Design and Develop a website restaurant food order </w:t>
-      </w:r>
-      <w:r>
-        <w:rPr>
-          <w:rFonts w:ascii="Arial MT" w:hAnsi="Arial MT"/>
-          <w:sz w:val="18"/>
-          <w:szCs w:val="18"/>
-        </w:rPr>
-        <w:t>within t</w:t>
-      </w:r>
-      <w:r>
-        <w:rPr>
-          <w:rFonts w:ascii="Arial MT" w:hAnsi="Arial MT"/>
-          <w:sz w:val="18"/>
-          <w:szCs w:val="18"/>
-        </w:rPr>
-        <w:t>hree</w:t>
-      </w:r>
-      <w:r>
-        <w:rPr>
-          <w:rFonts w:ascii="Arial MT" w:hAnsi="Arial MT"/>
-          <w:sz w:val="18"/>
-          <w:szCs w:val="18"/>
-        </w:rPr>
-        <w:t xml:space="preserve"> mont</w:t>
-      </w:r>
-      <w:r>
-        <w:rPr>
-          <w:rFonts w:ascii="Arial MT" w:hAnsi="Arial MT"/>
-          <w:sz w:val="18"/>
-          <w:szCs w:val="18"/>
-        </w:rPr>
-        <w:t>h</w:t>
-      </w:r>
-    </w:p>
-    <w:p>
-      <w:pPr>
-        <w:pStyle w:val="Default"/>
-        <w:rPr>
-          <w:rFonts w:ascii="Arial MT" w:hAnsi="Arial MT"/>
-          <w:sz w:val="18"/>
-          <w:szCs w:val="18"/>
-        </w:rPr>
-      </w:pPr>
-      <w:r>
-        <w:rPr>
-          <w:rFonts w:ascii="Arial MT" w:hAnsi="Arial MT"/>
-          <w:sz w:val="18"/>
-          <w:szCs w:val="18"/>
-        </w:rPr>
-        <w:t xml:space="preserve">● </w:t>
-      </w:r>
-      <w:r>
-        <w:rPr>
-          <w:rFonts w:ascii="Arial MT" w:hAnsi="Arial MT"/>
-          <w:sz w:val="18"/>
-          <w:szCs w:val="18"/>
-        </w:rPr>
-        <w:t>Relevant</w:t>
-      </w:r>
-      <w:r>
-        <w:rPr>
-          <w:rFonts w:ascii="Arial MT" w:hAnsi="Arial MT"/>
-          <w:sz w:val="18"/>
-          <w:szCs w:val="18"/>
-        </w:rPr>
-        <w:t xml:space="preserve"> Course works</w:t>
-      </w:r>
-      <w:r>
-        <w:rPr>
-          <w:rFonts w:ascii="Arial MT" w:hAnsi="Arial MT"/>
-          <w:sz w:val="18"/>
-          <w:szCs w:val="18"/>
-        </w:rPr>
-        <w:tab/>
-        <w:t xml:space="preserve">: </w:t>
-      </w:r>
-      <w:proofErr w:type="spellStart"/>
-      <w:r>
-        <w:rPr>
-          <w:rFonts w:ascii="Arial MT" w:hAnsi="Arial MT"/>
-          <w:sz w:val="18"/>
-          <w:szCs w:val="18"/>
-        </w:rPr>
-        <w:t>ReacJS</w:t>
-      </w:r>
-      <w:proofErr w:type="spellEnd"/>
-      <w:r>
-        <w:rPr>
-          <w:rFonts w:ascii="Arial MT" w:hAnsi="Arial MT"/>
-          <w:sz w:val="18"/>
-          <w:szCs w:val="18"/>
-        </w:rPr>
-        <w:t>, NodeJS, MySQL</w:t>
-      </w:r>
-    </w:p>
-    <w:p>
-      <w:pPr>
-        <w:pStyle w:val="Default"/>
-        <w:rPr>
-          <w:rFonts w:ascii="Arial MT" w:hAnsi="Arial MT"/>
-          <w:sz w:val="18"/>
-          <w:szCs w:val="18"/>
-        </w:rPr>
-      </w:pPr>
-    </w:p>
-    <w:p>
-      <w:pPr>
-        <w:pStyle w:val="Default"/>
-        <w:rPr>
-          <w:rFonts w:ascii="Arial MT" w:hAnsi="Arial MT"/>
-          <w:b/>
-          <w:bCs/>
-          <w:sz w:val="18"/>
-          <w:szCs w:val="18"/>
-        </w:rPr>
-      </w:pPr>
-      <w:r>
-        <w:rPr>
-          <w:rFonts w:ascii="Arial MT" w:hAnsi="Arial MT"/>
-          <w:b/>
-          <w:bCs/>
-          <w:sz w:val="18"/>
-          <w:szCs w:val="18"/>
-        </w:rPr>
-        <w:t xml:space="preserve">TECHNICAL SKILLS </w:t>
-      </w:r>
-    </w:p>
-    <w:p>
-      <w:pPr>
-        <w:pStyle w:val="Default"/>
-        <w:rPr>
-          <w:rFonts w:ascii="Arial MT" w:hAnsi="Arial MT"/>
-          <w:sz w:val="18"/>
-          <w:szCs w:val="18"/>
-        </w:rPr>
-      </w:pPr>
-      <w:r>
-        <w:rPr>
-          <w:rFonts w:ascii="Arial MT" w:hAnsi="Arial MT"/>
-          <w:sz w:val="18"/>
-          <w:szCs w:val="18"/>
-        </w:rPr>
-        <w:pict w14:anchorId="675D2694">
-          <v:rect id="_x0000_i1033" style="width:0;height:1.5pt" o:hralign="center" o:hrstd="t" o:hr="t" fillcolor="#a0a0a0" stroked="f"/>
-        </w:pict>
-      </w:r>
-    </w:p>
-    <w:p>
-      <w:pPr>
-        <w:pStyle w:val="Default"/>
-        <w:rPr>
-          <w:rFonts w:ascii="Arial MT" w:hAnsi="Arial MT"/>
-          <w:sz w:val="18"/>
-          <w:szCs w:val="18"/>
-        </w:rPr>
-      </w:pPr>
-      <w:r>
-        <w:rPr>
-          <w:rFonts w:ascii="Arial MT" w:hAnsi="Arial MT"/>
-          <w:sz w:val="18"/>
-          <w:szCs w:val="18"/>
-        </w:rPr>
         <w:t xml:space="preserve"> ● Language</w:t>
       </w:r>
       <w:r>
@@ -2305,18 +2159,8 @@
           <w:sz w:val="18"/>
           <w:szCs w:val="18"/>
         </w:rPr>
-        <w:t xml:space="preserve">: ReactJS, NodeJS, MySQL, Gherkin Cucumber, Selenium, Maven, Serenity BDD, </w:t>
-      </w:r>
-      <w:proofErr w:type="spellStart"/>
-      <w:r>
-        <w:rPr>
-          <w:rFonts w:ascii="Arial MT" w:hAnsi="Arial MT"/>
-          <w:sz w:val="18"/>
-          <w:szCs w:val="18"/>
-        </w:rPr>
-        <w:t>Jmeter</w:t>
-      </w:r>
-      <w:proofErr w:type="spellEnd"/>
+        <w:t>: ReactJS, NodeJS, MySQL, Gherkin Cucumber, Selenium, Maven, Serenity BDD, Jmeter</w:t>
+      </w:r>
       <w:r>
         <w:rPr>
           <w:rFonts w:ascii="Arial MT" w:hAnsi="Arial MT"/>

</xml_diff>